<commit_message>
Performance & security improvements - Phase 2
Performance:
- Added pagination to audits and scheduled-audits endpoints (page, limit params)
- Added caching headers for static data (uploads: 1 day, API: 5-10 min)
- Optimized API responses with pagination metadata

Security:
- Fixed nodemailer vulnerability (upgraded to 7.0.10)
- Fixed all mobile npm vulnerabilities
- Added environment-based API configuration for mobile
- Updated expo-constants for production config

Mobile:
- Updated app.json with extra.apiUrl configuration
- Enhanced api.js with Constants-based URL resolution
- Added API_TIMEOUT and RETRY_CONFIG settings
- Updated version to 1.0.0

Documentation:
- Updated SECURITY_PERFORMANCE_REVIEW.md
- Overall security score improved from 7.1/10 to 8.3/10
- Marked all critical and high-priority items as completed
</commit_message>
<xml_diff>
--- a/Critical Issues to Fix.docx
+++ b/Critical Issues to Fix.docx
@@ -2,7 +2,17 @@
 <file path=word/document.xml><?xml version="1.0" encoding="utf-8"?>
 <w:document xmlns:wpc="http://schemas.microsoft.com/office/word/2010/wordprocessingCanvas" xmlns:cx="http://schemas.microsoft.com/office/drawing/2014/chartex" xmlns:cx1="http://schemas.microsoft.com/office/drawing/2015/9/8/chartex" xmlns:cx2="http://schemas.microsoft.com/office/drawing/2015/10/21/chartex" xmlns:cx3="http://schemas.microsoft.com/office/drawing/2016/5/9/chartex" xmlns:cx4="http://schemas.microsoft.com/office/drawing/2016/5/10/chartex" xmlns:cx5="http://schemas.microsoft.com/office/drawing/2016/5/11/chartex" xmlns:cx6="http://schemas.microsoft.com/office/drawing/2016/5/12/chartex" xmlns:cx7="http://schemas.microsoft.com/office/drawing/2016/5/13/chartex" xmlns:cx8="http://schemas.microsoft.com/office/drawing/2016/5/14/chartex" xmlns:mc="http://schemas.openxmlformats.org/markup-compatibility/2006" xmlns:aink="http://schemas.microsoft.com/office/drawing/2016/ink" xmlns:am3d="http://schemas.microsoft.com/office/drawing/2017/model3d" xmlns:o="urn:schemas-microsoft-com:office:office" xmlns:oel="http://schemas.microsoft.com/office/2019/extlst" xmlns:r="http://schemas.openxmlformats.org/officeDocument/2006/relationships" xmlns:m="http://schemas.openxmlformats.org/officeDocument/2006/math" xmlns:v="urn:schemas-microsoft-com:vml" xmlns:wp14="http://schemas.microsoft.com/office/word/2010/wordprocessingDrawing" xmlns:wp="http://schemas.openxmlformats.org/drawingml/2006/wordprocessingDrawing" xmlns:w10="urn:schemas-microsoft-com:office:word" xmlns:w="http://schemas.openxmlformats.org/wordprocessingml/2006/main" xmlns:w14="http://schemas.microsoft.com/office/word/2010/wordml" xmlns:w15="http://schemas.microsoft.com/office/word/2012/wordml" xmlns:w16cex="http://schemas.microsoft.com/office/word/2018/wordml/cex" xmlns:w16cid="http://schemas.microsoft.com/office/word/2016/wordml/cid" xmlns:w16="http://schemas.microsoft.com/office/word/2018/wordml" xmlns:w16du="http://schemas.microsoft.com/office/word/2023/wordml/word16du" xmlns:w16sdtdh="http://schemas.microsoft.com/office/word/2020/wordml/sdtdatahash" xmlns:w16sdtfl="http://schemas.microsoft.com/office/word/2024/wordml/sdtformatlock" xmlns:w16se="http://schemas.microsoft.com/office/word/2015/wordml/symex" xmlns:wpg="http://schemas.microsoft.com/office/word/2010/wordprocessingGroup" xmlns:wpi="http://schemas.microsoft.com/office/word/2010/wordprocessingInk" xmlns:wne="http://schemas.microsoft.com/office/word/2006/wordml" xmlns:wps="http://schemas.microsoft.com/office/word/2010/wordprocessingShape" mc:Ignorable="w14 w15 w16se w16cid w16 w16cex w16sdtdh w16sdtfl w16du wp14">
   <w:body>
-    <w:p/>
+    <w:p>
+      <w:r>
+        <w:t xml:space="preserve">continue to next </w:t>
+      </w:r>
+      <w:r>
+        <w:t>enhancement</w:t>
+      </w:r>
+      <w:r>
+        <w:t xml:space="preserve"> </w:t>
+      </w:r>
+    </w:p>
     <w:p/>
     <w:p>
       <w:pPr>

</xml_diff>

<commit_message>
Add Azure deployment configs and mobile app assets
</commit_message>
<xml_diff>
--- a/Critical Issues to Fix.docx
+++ b/Critical Issues to Fix.docx
@@ -4,10 +4,7 @@
   <w:body>
     <w:p>
       <w:r>
-        <w:t xml:space="preserve">continue to next </w:t>
-      </w:r>
-      <w:r>
-        <w:t>enhancement</w:t>
+        <w:t>continue to next enhancement</w:t>
       </w:r>
       <w:r>
         <w:t xml:space="preserve"> </w:t>
@@ -31,7 +28,7 @@
     </w:p>
     <w:tbl>
       <w:tblPr>
-        <w:tblW w:w="3885" w:type="dxa"/>
+        <w:tblW w:w="4391" w:type="dxa"/>
         <w:shd w:val="clear" w:color="auto" w:fill="141414"/>
         <w:tblCellMar>
           <w:top w:w="15" w:type="dxa"/>
@@ -709,8 +706,189 @@
           </w:p>
         </w:tc>
       </w:tr>
+      <w:tr>
+        <w:tc>
+          <w:tcPr>
+            <w:tcW w:w="0" w:type="auto"/>
+            <w:tcBorders>
+              <w:top w:val="single" w:sz="4" w:space="0" w:color="454545"/>
+              <w:left w:val="single" w:sz="4" w:space="0" w:color="454545"/>
+              <w:bottom w:val="single" w:sz="4" w:space="0" w:color="454545"/>
+              <w:right w:val="single" w:sz="4" w:space="0" w:color="454545"/>
+            </w:tcBorders>
+            <w:shd w:val="clear" w:color="auto" w:fill="141414"/>
+            <w:tcMar>
+              <w:top w:w="90" w:type="dxa"/>
+              <w:left w:w="195" w:type="dxa"/>
+              <w:bottom w:w="90" w:type="dxa"/>
+              <w:right w:w="195" w:type="dxa"/>
+            </w:tcMar>
+            <w:vAlign w:val="center"/>
+          </w:tcPr>
+          <w:p>
+            <w:pPr>
+              <w:rPr>
+                <w:rFonts w:ascii="Segoe UI Emoji" w:hAnsi="Segoe UI Emoji" w:cs="Segoe UI Emoji"/>
+              </w:rPr>
+            </w:pPr>
+          </w:p>
+          <w:p>
+            <w:pPr>
+              <w:rPr>
+                <w:rFonts w:ascii="Segoe UI Emoji" w:hAnsi="Segoe UI Emoji" w:cs="Segoe UI Emoji"/>
+              </w:rPr>
+            </w:pPr>
+          </w:p>
+        </w:tc>
+        <w:tc>
+          <w:tcPr>
+            <w:tcW w:w="0" w:type="auto"/>
+            <w:tcBorders>
+              <w:top w:val="single" w:sz="4" w:space="0" w:color="454545"/>
+              <w:left w:val="single" w:sz="4" w:space="0" w:color="454545"/>
+              <w:bottom w:val="single" w:sz="4" w:space="0" w:color="454545"/>
+              <w:right w:val="single" w:sz="4" w:space="0" w:color="454545"/>
+            </w:tcBorders>
+            <w:shd w:val="clear" w:color="auto" w:fill="141414"/>
+            <w:tcMar>
+              <w:top w:w="90" w:type="dxa"/>
+              <w:left w:w="195" w:type="dxa"/>
+              <w:bottom w:w="90" w:type="dxa"/>
+              <w:right w:w="195" w:type="dxa"/>
+            </w:tcMar>
+            <w:vAlign w:val="center"/>
+          </w:tcPr>
+          <w:p/>
+        </w:tc>
+        <w:tc>
+          <w:tcPr>
+            <w:tcW w:w="0" w:type="auto"/>
+            <w:tcBorders>
+              <w:top w:val="single" w:sz="4" w:space="0" w:color="454545"/>
+              <w:left w:val="single" w:sz="4" w:space="0" w:color="454545"/>
+              <w:bottom w:val="single" w:sz="4" w:space="0" w:color="454545"/>
+              <w:right w:val="single" w:sz="4" w:space="0" w:color="454545"/>
+            </w:tcBorders>
+            <w:shd w:val="clear" w:color="auto" w:fill="141414"/>
+            <w:tcMar>
+              <w:top w:w="90" w:type="dxa"/>
+              <w:left w:w="195" w:type="dxa"/>
+              <w:bottom w:w="90" w:type="dxa"/>
+              <w:right w:w="195" w:type="dxa"/>
+            </w:tcMar>
+            <w:vAlign w:val="center"/>
+          </w:tcPr>
+          <w:p/>
+        </w:tc>
+      </w:tr>
     </w:tbl>
     <w:p/>
+    <w:p/>
+    <w:p>
+      <w:r>
+        <w:rPr>
+          <w:b/>
+          <w:bCs/>
+        </w:rPr>
+        <w:t>Quick options:</w:t>
+      </w:r>
+    </w:p>
+    <w:p>
+      <w:pPr>
+        <w:numPr>
+          <w:ilvl w:val="0"/>
+          <w:numId w:val="1"/>
+        </w:numPr>
+      </w:pPr>
+      <w:r>
+        <w:rPr>
+          <w:b/>
+          <w:bCs/>
+        </w:rPr>
+        <w:t>Full UI Refresh</w:t>
+      </w:r>
+      <w:r>
+        <w:t> - Complete visual overhaul with modern aesthetics</w:t>
+      </w:r>
+    </w:p>
+    <w:p>
+      <w:pPr>
+        <w:numPr>
+          <w:ilvl w:val="0"/>
+          <w:numId w:val="2"/>
+        </w:numPr>
+      </w:pPr>
+      <w:r>
+        <w:rPr>
+          <w:b/>
+          <w:bCs/>
+        </w:rPr>
+        <w:lastRenderedPageBreak/>
+        <w:t>Dashboard Enhancement</w:t>
+      </w:r>
+      <w:r>
+        <w:t> - Focus on dashboard cards, charts, and stats</w:t>
+      </w:r>
+    </w:p>
+    <w:p>
+      <w:pPr>
+        <w:numPr>
+          <w:ilvl w:val="0"/>
+          <w:numId w:val="3"/>
+        </w:numPr>
+      </w:pPr>
+      <w:r>
+        <w:rPr>
+          <w:b/>
+          <w:bCs/>
+        </w:rPr>
+        <w:t>Better Animations</w:t>
+      </w:r>
+      <w:r>
+        <w:t> - Add micro-interactions and transitions throughout</w:t>
+      </w:r>
+    </w:p>
+    <w:p>
+      <w:pPr>
+        <w:numPr>
+          <w:ilvl w:val="0"/>
+          <w:numId w:val="4"/>
+        </w:numPr>
+      </w:pPr>
+      <w:r>
+        <w:rPr>
+          <w:b/>
+          <w:bCs/>
+        </w:rPr>
+        <w:t>Dark Mode</w:t>
+      </w:r>
+      <w:r>
+        <w:t> - Add a polished dark theme option</w:t>
+      </w:r>
+    </w:p>
+    <w:p>
+      <w:pPr>
+        <w:numPr>
+          <w:ilvl w:val="0"/>
+          <w:numId w:val="5"/>
+        </w:numPr>
+      </w:pPr>
+      <w:r>
+        <w:rPr>
+          <w:b/>
+          <w:bCs/>
+        </w:rPr>
+        <w:t>Specific Page</w:t>
+      </w:r>
+      <w:r>
+        <w:t> - Focus on a particular page (Login, Audits, etc.)</w:t>
+      </w:r>
+    </w:p>
+    <w:p>
+      <w:r>
+        <w:t>Which would you like me to implement? Or describe your specific vision!</w:t>
+      </w:r>
+    </w:p>
     <w:sectPr>
       <w:pgSz w:w="11906" w:h="16838"/>
       <w:pgMar w:top="1440" w:right="1440" w:bottom="1440" w:left="1440" w:header="708" w:footer="708" w:gutter="0"/>
@@ -719,6 +897,606 @@
     </w:sectPr>
   </w:body>
 </w:document>
+</file>
+
+<file path=word/numbering.xml><?xml version="1.0" encoding="utf-8"?>
+<w:numbering xmlns:wpc="http://schemas.microsoft.com/office/word/2010/wordprocessingCanvas" xmlns:cx="http://schemas.microsoft.com/office/drawing/2014/chartex" xmlns:cx1="http://schemas.microsoft.com/office/drawing/2015/9/8/chartex" xmlns:cx2="http://schemas.microsoft.com/office/drawing/2015/10/21/chartex" xmlns:cx3="http://schemas.microsoft.com/office/drawing/2016/5/9/chartex" xmlns:cx4="http://schemas.microsoft.com/office/drawing/2016/5/10/chartex" xmlns:cx5="http://schemas.microsoft.com/office/drawing/2016/5/11/chartex" xmlns:cx6="http://schemas.microsoft.com/office/drawing/2016/5/12/chartex" xmlns:cx7="http://schemas.microsoft.com/office/drawing/2016/5/13/chartex" xmlns:cx8="http://schemas.microsoft.com/office/drawing/2016/5/14/chartex" xmlns:mc="http://schemas.openxmlformats.org/markup-compatibility/2006" xmlns:aink="http://schemas.microsoft.com/office/drawing/2016/ink" xmlns:am3d="http://schemas.microsoft.com/office/drawing/2017/model3d" xmlns:o="urn:schemas-microsoft-com:office:office" xmlns:oel="http://schemas.microsoft.com/office/2019/extlst" xmlns:r="http://schemas.openxmlformats.org/officeDocument/2006/relationships" xmlns:m="http://schemas.openxmlformats.org/officeDocument/2006/math" xmlns:v="urn:schemas-microsoft-com:vml" xmlns:wp14="http://schemas.microsoft.com/office/word/2010/wordprocessingDrawing" xmlns:wp="http://schemas.openxmlformats.org/drawingml/2006/wordprocessingDrawing" xmlns:w10="urn:schemas-microsoft-com:office:word" xmlns:w="http://schemas.openxmlformats.org/wordprocessingml/2006/main" xmlns:w14="http://schemas.microsoft.com/office/word/2010/wordml" xmlns:w15="http://schemas.microsoft.com/office/word/2012/wordml" xmlns:w16cex="http://schemas.microsoft.com/office/word/2018/wordml/cex" xmlns:w16cid="http://schemas.microsoft.com/office/word/2016/wordml/cid" xmlns:w16="http://schemas.microsoft.com/office/word/2018/wordml" xmlns:w16du="http://schemas.microsoft.com/office/word/2023/wordml/word16du" xmlns:w16sdtdh="http://schemas.microsoft.com/office/word/2020/wordml/sdtdatahash" xmlns:w16sdtfl="http://schemas.microsoft.com/office/word/2024/wordml/sdtformatlock" xmlns:w16se="http://schemas.microsoft.com/office/word/2015/wordml/symex" xmlns:wpg="http://schemas.microsoft.com/office/word/2010/wordprocessingGroup" xmlns:wpi="http://schemas.microsoft.com/office/word/2010/wordprocessingInk" xmlns:wne="http://schemas.microsoft.com/office/word/2006/wordml" xmlns:wps="http://schemas.microsoft.com/office/word/2010/wordprocessingShape" mc:Ignorable="w14 w15 w16se w16cid w16 w16cex w16sdtdh w16sdtfl w16du wp14">
+  <w:abstractNum w:abstractNumId="0" w15:restartNumberingAfterBreak="0">
+    <w:nsid w:val="157F58FE"/>
+    <w:multiLevelType w:val="multilevel"/>
+    <w:tmpl w:val="C5141286"/>
+    <w:lvl w:ilvl="0">
+      <w:start w:val="1"/>
+      <w:numFmt w:val="decimal"/>
+      <w:lvlText w:val="%1."/>
+      <w:lvlJc w:val="left"/>
+      <w:pPr>
+        <w:tabs>
+          <w:tab w:val="num" w:pos="720"/>
+        </w:tabs>
+        <w:ind w:left="720" w:hanging="360"/>
+      </w:pPr>
+    </w:lvl>
+    <w:lvl w:ilvl="1" w:tentative="1">
+      <w:start w:val="1"/>
+      <w:numFmt w:val="decimal"/>
+      <w:lvlText w:val="%2."/>
+      <w:lvlJc w:val="left"/>
+      <w:pPr>
+        <w:tabs>
+          <w:tab w:val="num" w:pos="1440"/>
+        </w:tabs>
+        <w:ind w:left="1440" w:hanging="360"/>
+      </w:pPr>
+    </w:lvl>
+    <w:lvl w:ilvl="2" w:tentative="1">
+      <w:start w:val="1"/>
+      <w:numFmt w:val="decimal"/>
+      <w:lvlText w:val="%3."/>
+      <w:lvlJc w:val="left"/>
+      <w:pPr>
+        <w:tabs>
+          <w:tab w:val="num" w:pos="2160"/>
+        </w:tabs>
+        <w:ind w:left="2160" w:hanging="360"/>
+      </w:pPr>
+    </w:lvl>
+    <w:lvl w:ilvl="3" w:tentative="1">
+      <w:start w:val="1"/>
+      <w:numFmt w:val="decimal"/>
+      <w:lvlText w:val="%4."/>
+      <w:lvlJc w:val="left"/>
+      <w:pPr>
+        <w:tabs>
+          <w:tab w:val="num" w:pos="2880"/>
+        </w:tabs>
+        <w:ind w:left="2880" w:hanging="360"/>
+      </w:pPr>
+    </w:lvl>
+    <w:lvl w:ilvl="4" w:tentative="1">
+      <w:start w:val="1"/>
+      <w:numFmt w:val="decimal"/>
+      <w:lvlText w:val="%5."/>
+      <w:lvlJc w:val="left"/>
+      <w:pPr>
+        <w:tabs>
+          <w:tab w:val="num" w:pos="3600"/>
+        </w:tabs>
+        <w:ind w:left="3600" w:hanging="360"/>
+      </w:pPr>
+    </w:lvl>
+    <w:lvl w:ilvl="5" w:tentative="1">
+      <w:start w:val="1"/>
+      <w:numFmt w:val="decimal"/>
+      <w:lvlText w:val="%6."/>
+      <w:lvlJc w:val="left"/>
+      <w:pPr>
+        <w:tabs>
+          <w:tab w:val="num" w:pos="4320"/>
+        </w:tabs>
+        <w:ind w:left="4320" w:hanging="360"/>
+      </w:pPr>
+    </w:lvl>
+    <w:lvl w:ilvl="6" w:tentative="1">
+      <w:start w:val="1"/>
+      <w:numFmt w:val="decimal"/>
+      <w:lvlText w:val="%7."/>
+      <w:lvlJc w:val="left"/>
+      <w:pPr>
+        <w:tabs>
+          <w:tab w:val="num" w:pos="5040"/>
+        </w:tabs>
+        <w:ind w:left="5040" w:hanging="360"/>
+      </w:pPr>
+    </w:lvl>
+    <w:lvl w:ilvl="7" w:tentative="1">
+      <w:start w:val="1"/>
+      <w:numFmt w:val="decimal"/>
+      <w:lvlText w:val="%8."/>
+      <w:lvlJc w:val="left"/>
+      <w:pPr>
+        <w:tabs>
+          <w:tab w:val="num" w:pos="5760"/>
+        </w:tabs>
+        <w:ind w:left="5760" w:hanging="360"/>
+      </w:pPr>
+    </w:lvl>
+    <w:lvl w:ilvl="8" w:tentative="1">
+      <w:start w:val="1"/>
+      <w:numFmt w:val="decimal"/>
+      <w:lvlText w:val="%9."/>
+      <w:lvlJc w:val="left"/>
+      <w:pPr>
+        <w:tabs>
+          <w:tab w:val="num" w:pos="6480"/>
+        </w:tabs>
+        <w:ind w:left="6480" w:hanging="360"/>
+      </w:pPr>
+    </w:lvl>
+  </w:abstractNum>
+  <w:abstractNum w:abstractNumId="1" w15:restartNumberingAfterBreak="0">
+    <w:nsid w:val="242021CD"/>
+    <w:multiLevelType w:val="multilevel"/>
+    <w:tmpl w:val="FDEE42B8"/>
+    <w:lvl w:ilvl="0">
+      <w:start w:val="1"/>
+      <w:numFmt w:val="decimal"/>
+      <w:lvlText w:val="%1."/>
+      <w:lvlJc w:val="left"/>
+      <w:pPr>
+        <w:tabs>
+          <w:tab w:val="num" w:pos="720"/>
+        </w:tabs>
+        <w:ind w:left="720" w:hanging="360"/>
+      </w:pPr>
+    </w:lvl>
+    <w:lvl w:ilvl="1" w:tentative="1">
+      <w:start w:val="1"/>
+      <w:numFmt w:val="decimal"/>
+      <w:lvlText w:val="%2."/>
+      <w:lvlJc w:val="left"/>
+      <w:pPr>
+        <w:tabs>
+          <w:tab w:val="num" w:pos="1440"/>
+        </w:tabs>
+        <w:ind w:left="1440" w:hanging="360"/>
+      </w:pPr>
+    </w:lvl>
+    <w:lvl w:ilvl="2" w:tentative="1">
+      <w:start w:val="1"/>
+      <w:numFmt w:val="decimal"/>
+      <w:lvlText w:val="%3."/>
+      <w:lvlJc w:val="left"/>
+      <w:pPr>
+        <w:tabs>
+          <w:tab w:val="num" w:pos="2160"/>
+        </w:tabs>
+        <w:ind w:left="2160" w:hanging="360"/>
+      </w:pPr>
+    </w:lvl>
+    <w:lvl w:ilvl="3" w:tentative="1">
+      <w:start w:val="1"/>
+      <w:numFmt w:val="decimal"/>
+      <w:lvlText w:val="%4."/>
+      <w:lvlJc w:val="left"/>
+      <w:pPr>
+        <w:tabs>
+          <w:tab w:val="num" w:pos="2880"/>
+        </w:tabs>
+        <w:ind w:left="2880" w:hanging="360"/>
+      </w:pPr>
+    </w:lvl>
+    <w:lvl w:ilvl="4" w:tentative="1">
+      <w:start w:val="1"/>
+      <w:numFmt w:val="decimal"/>
+      <w:lvlText w:val="%5."/>
+      <w:lvlJc w:val="left"/>
+      <w:pPr>
+        <w:tabs>
+          <w:tab w:val="num" w:pos="3600"/>
+        </w:tabs>
+        <w:ind w:left="3600" w:hanging="360"/>
+      </w:pPr>
+    </w:lvl>
+    <w:lvl w:ilvl="5" w:tentative="1">
+      <w:start w:val="1"/>
+      <w:numFmt w:val="decimal"/>
+      <w:lvlText w:val="%6."/>
+      <w:lvlJc w:val="left"/>
+      <w:pPr>
+        <w:tabs>
+          <w:tab w:val="num" w:pos="4320"/>
+        </w:tabs>
+        <w:ind w:left="4320" w:hanging="360"/>
+      </w:pPr>
+    </w:lvl>
+    <w:lvl w:ilvl="6" w:tentative="1">
+      <w:start w:val="1"/>
+      <w:numFmt w:val="decimal"/>
+      <w:lvlText w:val="%7."/>
+      <w:lvlJc w:val="left"/>
+      <w:pPr>
+        <w:tabs>
+          <w:tab w:val="num" w:pos="5040"/>
+        </w:tabs>
+        <w:ind w:left="5040" w:hanging="360"/>
+      </w:pPr>
+    </w:lvl>
+    <w:lvl w:ilvl="7" w:tentative="1">
+      <w:start w:val="1"/>
+      <w:numFmt w:val="decimal"/>
+      <w:lvlText w:val="%8."/>
+      <w:lvlJc w:val="left"/>
+      <w:pPr>
+        <w:tabs>
+          <w:tab w:val="num" w:pos="5760"/>
+        </w:tabs>
+        <w:ind w:left="5760" w:hanging="360"/>
+      </w:pPr>
+    </w:lvl>
+    <w:lvl w:ilvl="8" w:tentative="1">
+      <w:start w:val="1"/>
+      <w:numFmt w:val="decimal"/>
+      <w:lvlText w:val="%9."/>
+      <w:lvlJc w:val="left"/>
+      <w:pPr>
+        <w:tabs>
+          <w:tab w:val="num" w:pos="6480"/>
+        </w:tabs>
+        <w:ind w:left="6480" w:hanging="360"/>
+      </w:pPr>
+    </w:lvl>
+  </w:abstractNum>
+  <w:abstractNum w:abstractNumId="2" w15:restartNumberingAfterBreak="0">
+    <w:nsid w:val="29972ED2"/>
+    <w:multiLevelType w:val="multilevel"/>
+    <w:tmpl w:val="D8C8301E"/>
+    <w:lvl w:ilvl="0">
+      <w:start w:val="1"/>
+      <w:numFmt w:val="decimal"/>
+      <w:lvlText w:val="%1."/>
+      <w:lvlJc w:val="left"/>
+      <w:pPr>
+        <w:tabs>
+          <w:tab w:val="num" w:pos="720"/>
+        </w:tabs>
+        <w:ind w:left="720" w:hanging="360"/>
+      </w:pPr>
+    </w:lvl>
+    <w:lvl w:ilvl="1" w:tentative="1">
+      <w:start w:val="1"/>
+      <w:numFmt w:val="decimal"/>
+      <w:lvlText w:val="%2."/>
+      <w:lvlJc w:val="left"/>
+      <w:pPr>
+        <w:tabs>
+          <w:tab w:val="num" w:pos="1440"/>
+        </w:tabs>
+        <w:ind w:left="1440" w:hanging="360"/>
+      </w:pPr>
+    </w:lvl>
+    <w:lvl w:ilvl="2" w:tentative="1">
+      <w:start w:val="1"/>
+      <w:numFmt w:val="decimal"/>
+      <w:lvlText w:val="%3."/>
+      <w:lvlJc w:val="left"/>
+      <w:pPr>
+        <w:tabs>
+          <w:tab w:val="num" w:pos="2160"/>
+        </w:tabs>
+        <w:ind w:left="2160" w:hanging="360"/>
+      </w:pPr>
+    </w:lvl>
+    <w:lvl w:ilvl="3" w:tentative="1">
+      <w:start w:val="1"/>
+      <w:numFmt w:val="decimal"/>
+      <w:lvlText w:val="%4."/>
+      <w:lvlJc w:val="left"/>
+      <w:pPr>
+        <w:tabs>
+          <w:tab w:val="num" w:pos="2880"/>
+        </w:tabs>
+        <w:ind w:left="2880" w:hanging="360"/>
+      </w:pPr>
+    </w:lvl>
+    <w:lvl w:ilvl="4" w:tentative="1">
+      <w:start w:val="1"/>
+      <w:numFmt w:val="decimal"/>
+      <w:lvlText w:val="%5."/>
+      <w:lvlJc w:val="left"/>
+      <w:pPr>
+        <w:tabs>
+          <w:tab w:val="num" w:pos="3600"/>
+        </w:tabs>
+        <w:ind w:left="3600" w:hanging="360"/>
+      </w:pPr>
+    </w:lvl>
+    <w:lvl w:ilvl="5" w:tentative="1">
+      <w:start w:val="1"/>
+      <w:numFmt w:val="decimal"/>
+      <w:lvlText w:val="%6."/>
+      <w:lvlJc w:val="left"/>
+      <w:pPr>
+        <w:tabs>
+          <w:tab w:val="num" w:pos="4320"/>
+        </w:tabs>
+        <w:ind w:left="4320" w:hanging="360"/>
+      </w:pPr>
+    </w:lvl>
+    <w:lvl w:ilvl="6" w:tentative="1">
+      <w:start w:val="1"/>
+      <w:numFmt w:val="decimal"/>
+      <w:lvlText w:val="%7."/>
+      <w:lvlJc w:val="left"/>
+      <w:pPr>
+        <w:tabs>
+          <w:tab w:val="num" w:pos="5040"/>
+        </w:tabs>
+        <w:ind w:left="5040" w:hanging="360"/>
+      </w:pPr>
+    </w:lvl>
+    <w:lvl w:ilvl="7" w:tentative="1">
+      <w:start w:val="1"/>
+      <w:numFmt w:val="decimal"/>
+      <w:lvlText w:val="%8."/>
+      <w:lvlJc w:val="left"/>
+      <w:pPr>
+        <w:tabs>
+          <w:tab w:val="num" w:pos="5760"/>
+        </w:tabs>
+        <w:ind w:left="5760" w:hanging="360"/>
+      </w:pPr>
+    </w:lvl>
+    <w:lvl w:ilvl="8" w:tentative="1">
+      <w:start w:val="1"/>
+      <w:numFmt w:val="decimal"/>
+      <w:lvlText w:val="%9."/>
+      <w:lvlJc w:val="left"/>
+      <w:pPr>
+        <w:tabs>
+          <w:tab w:val="num" w:pos="6480"/>
+        </w:tabs>
+        <w:ind w:left="6480" w:hanging="360"/>
+      </w:pPr>
+    </w:lvl>
+  </w:abstractNum>
+  <w:abstractNum w:abstractNumId="3" w15:restartNumberingAfterBreak="0">
+    <w:nsid w:val="376A22C5"/>
+    <w:multiLevelType w:val="multilevel"/>
+    <w:tmpl w:val="1662148E"/>
+    <w:lvl w:ilvl="0">
+      <w:start w:val="1"/>
+      <w:numFmt w:val="decimal"/>
+      <w:lvlText w:val="%1."/>
+      <w:lvlJc w:val="left"/>
+      <w:pPr>
+        <w:tabs>
+          <w:tab w:val="num" w:pos="720"/>
+        </w:tabs>
+        <w:ind w:left="720" w:hanging="360"/>
+      </w:pPr>
+    </w:lvl>
+    <w:lvl w:ilvl="1" w:tentative="1">
+      <w:start w:val="1"/>
+      <w:numFmt w:val="decimal"/>
+      <w:lvlText w:val="%2."/>
+      <w:lvlJc w:val="left"/>
+      <w:pPr>
+        <w:tabs>
+          <w:tab w:val="num" w:pos="1440"/>
+        </w:tabs>
+        <w:ind w:left="1440" w:hanging="360"/>
+      </w:pPr>
+    </w:lvl>
+    <w:lvl w:ilvl="2" w:tentative="1">
+      <w:start w:val="1"/>
+      <w:numFmt w:val="decimal"/>
+      <w:lvlText w:val="%3."/>
+      <w:lvlJc w:val="left"/>
+      <w:pPr>
+        <w:tabs>
+          <w:tab w:val="num" w:pos="2160"/>
+        </w:tabs>
+        <w:ind w:left="2160" w:hanging="360"/>
+      </w:pPr>
+    </w:lvl>
+    <w:lvl w:ilvl="3" w:tentative="1">
+      <w:start w:val="1"/>
+      <w:numFmt w:val="decimal"/>
+      <w:lvlText w:val="%4."/>
+      <w:lvlJc w:val="left"/>
+      <w:pPr>
+        <w:tabs>
+          <w:tab w:val="num" w:pos="2880"/>
+        </w:tabs>
+        <w:ind w:left="2880" w:hanging="360"/>
+      </w:pPr>
+    </w:lvl>
+    <w:lvl w:ilvl="4" w:tentative="1">
+      <w:start w:val="1"/>
+      <w:numFmt w:val="decimal"/>
+      <w:lvlText w:val="%5."/>
+      <w:lvlJc w:val="left"/>
+      <w:pPr>
+        <w:tabs>
+          <w:tab w:val="num" w:pos="3600"/>
+        </w:tabs>
+        <w:ind w:left="3600" w:hanging="360"/>
+      </w:pPr>
+    </w:lvl>
+    <w:lvl w:ilvl="5" w:tentative="1">
+      <w:start w:val="1"/>
+      <w:numFmt w:val="decimal"/>
+      <w:lvlText w:val="%6."/>
+      <w:lvlJc w:val="left"/>
+      <w:pPr>
+        <w:tabs>
+          <w:tab w:val="num" w:pos="4320"/>
+        </w:tabs>
+        <w:ind w:left="4320" w:hanging="360"/>
+      </w:pPr>
+    </w:lvl>
+    <w:lvl w:ilvl="6" w:tentative="1">
+      <w:start w:val="1"/>
+      <w:numFmt w:val="decimal"/>
+      <w:lvlText w:val="%7."/>
+      <w:lvlJc w:val="left"/>
+      <w:pPr>
+        <w:tabs>
+          <w:tab w:val="num" w:pos="5040"/>
+        </w:tabs>
+        <w:ind w:left="5040" w:hanging="360"/>
+      </w:pPr>
+    </w:lvl>
+    <w:lvl w:ilvl="7" w:tentative="1">
+      <w:start w:val="1"/>
+      <w:numFmt w:val="decimal"/>
+      <w:lvlText w:val="%8."/>
+      <w:lvlJc w:val="left"/>
+      <w:pPr>
+        <w:tabs>
+          <w:tab w:val="num" w:pos="5760"/>
+        </w:tabs>
+        <w:ind w:left="5760" w:hanging="360"/>
+      </w:pPr>
+    </w:lvl>
+    <w:lvl w:ilvl="8" w:tentative="1">
+      <w:start w:val="1"/>
+      <w:numFmt w:val="decimal"/>
+      <w:lvlText w:val="%9."/>
+      <w:lvlJc w:val="left"/>
+      <w:pPr>
+        <w:tabs>
+          <w:tab w:val="num" w:pos="6480"/>
+        </w:tabs>
+        <w:ind w:left="6480" w:hanging="360"/>
+      </w:pPr>
+    </w:lvl>
+  </w:abstractNum>
+  <w:abstractNum w:abstractNumId="4" w15:restartNumberingAfterBreak="0">
+    <w:nsid w:val="5B5059AC"/>
+    <w:multiLevelType w:val="multilevel"/>
+    <w:tmpl w:val="D5407572"/>
+    <w:lvl w:ilvl="0">
+      <w:start w:val="1"/>
+      <w:numFmt w:val="decimal"/>
+      <w:lvlText w:val="%1."/>
+      <w:lvlJc w:val="left"/>
+      <w:pPr>
+        <w:tabs>
+          <w:tab w:val="num" w:pos="720"/>
+        </w:tabs>
+        <w:ind w:left="720" w:hanging="360"/>
+      </w:pPr>
+    </w:lvl>
+    <w:lvl w:ilvl="1" w:tentative="1">
+      <w:start w:val="1"/>
+      <w:numFmt w:val="decimal"/>
+      <w:lvlText w:val="%2."/>
+      <w:lvlJc w:val="left"/>
+      <w:pPr>
+        <w:tabs>
+          <w:tab w:val="num" w:pos="1440"/>
+        </w:tabs>
+        <w:ind w:left="1440" w:hanging="360"/>
+      </w:pPr>
+    </w:lvl>
+    <w:lvl w:ilvl="2" w:tentative="1">
+      <w:start w:val="1"/>
+      <w:numFmt w:val="decimal"/>
+      <w:lvlText w:val="%3."/>
+      <w:lvlJc w:val="left"/>
+      <w:pPr>
+        <w:tabs>
+          <w:tab w:val="num" w:pos="2160"/>
+        </w:tabs>
+        <w:ind w:left="2160" w:hanging="360"/>
+      </w:pPr>
+    </w:lvl>
+    <w:lvl w:ilvl="3" w:tentative="1">
+      <w:start w:val="1"/>
+      <w:numFmt w:val="decimal"/>
+      <w:lvlText w:val="%4."/>
+      <w:lvlJc w:val="left"/>
+      <w:pPr>
+        <w:tabs>
+          <w:tab w:val="num" w:pos="2880"/>
+        </w:tabs>
+        <w:ind w:left="2880" w:hanging="360"/>
+      </w:pPr>
+    </w:lvl>
+    <w:lvl w:ilvl="4" w:tentative="1">
+      <w:start w:val="1"/>
+      <w:numFmt w:val="decimal"/>
+      <w:lvlText w:val="%5."/>
+      <w:lvlJc w:val="left"/>
+      <w:pPr>
+        <w:tabs>
+          <w:tab w:val="num" w:pos="3600"/>
+        </w:tabs>
+        <w:ind w:left="3600" w:hanging="360"/>
+      </w:pPr>
+    </w:lvl>
+    <w:lvl w:ilvl="5" w:tentative="1">
+      <w:start w:val="1"/>
+      <w:numFmt w:val="decimal"/>
+      <w:lvlText w:val="%6."/>
+      <w:lvlJc w:val="left"/>
+      <w:pPr>
+        <w:tabs>
+          <w:tab w:val="num" w:pos="4320"/>
+        </w:tabs>
+        <w:ind w:left="4320" w:hanging="360"/>
+      </w:pPr>
+    </w:lvl>
+    <w:lvl w:ilvl="6" w:tentative="1">
+      <w:start w:val="1"/>
+      <w:numFmt w:val="decimal"/>
+      <w:lvlText w:val="%7."/>
+      <w:lvlJc w:val="left"/>
+      <w:pPr>
+        <w:tabs>
+          <w:tab w:val="num" w:pos="5040"/>
+        </w:tabs>
+        <w:ind w:left="5040" w:hanging="360"/>
+      </w:pPr>
+    </w:lvl>
+    <w:lvl w:ilvl="7" w:tentative="1">
+      <w:start w:val="1"/>
+      <w:numFmt w:val="decimal"/>
+      <w:lvlText w:val="%8."/>
+      <w:lvlJc w:val="left"/>
+      <w:pPr>
+        <w:tabs>
+          <w:tab w:val="num" w:pos="5760"/>
+        </w:tabs>
+        <w:ind w:left="5760" w:hanging="360"/>
+      </w:pPr>
+    </w:lvl>
+    <w:lvl w:ilvl="8" w:tentative="1">
+      <w:start w:val="1"/>
+      <w:numFmt w:val="decimal"/>
+      <w:lvlText w:val="%9."/>
+      <w:lvlJc w:val="left"/>
+      <w:pPr>
+        <w:tabs>
+          <w:tab w:val="num" w:pos="6480"/>
+        </w:tabs>
+        <w:ind w:left="6480" w:hanging="360"/>
+      </w:pPr>
+    </w:lvl>
+  </w:abstractNum>
+  <w:num w:numId="1" w16cid:durableId="1397879">
+    <w:abstractNumId w:val="2"/>
+    <w:lvlOverride w:ilvl="0">
+      <w:startOverride w:val="1"/>
+    </w:lvlOverride>
+  </w:num>
+  <w:num w:numId="2" w16cid:durableId="1696536176">
+    <w:abstractNumId w:val="0"/>
+    <w:lvlOverride w:ilvl="0">
+      <w:startOverride w:val="2"/>
+    </w:lvlOverride>
+  </w:num>
+  <w:num w:numId="3" w16cid:durableId="1842357693">
+    <w:abstractNumId w:val="4"/>
+    <w:lvlOverride w:ilvl="0">
+      <w:startOverride w:val="3"/>
+    </w:lvlOverride>
+  </w:num>
+  <w:num w:numId="4" w16cid:durableId="163713886">
+    <w:abstractNumId w:val="1"/>
+    <w:lvlOverride w:ilvl="0">
+      <w:startOverride w:val="4"/>
+    </w:lvlOverride>
+  </w:num>
+  <w:num w:numId="5" w16cid:durableId="1995715841">
+    <w:abstractNumId w:val="3"/>
+    <w:lvlOverride w:ilvl="0">
+      <w:startOverride w:val="5"/>
+    </w:lvlOverride>
+  </w:num>
+</w:numbering>
 </file>
 
 <file path=word/styles.xml><?xml version="1.0" encoding="utf-8"?>

</xml_diff>